<commit_message>
acconcia: finalizacao seja oque deus quiser
</commit_message>
<xml_diff>
--- a/c++/POO-I/bim02/trabP2/resp/relatorioAcconcia.docx
+++ b/c++/POO-I/bim02/trabP2/resp/relatorioAcconcia.docx
@@ -441,7 +441,7 @@
           <w:sz w:val="32"/>
           <w:szCs w:val="32"/>
         </w:rPr>
-        <w:t>O objetivo do trabalho é implementar um código que controle as linhas de um metrô, para isso a melhor maneira é representar essa linha através de um Grafo, basicamente um modelo que representa relações entre objetos e permite ao programador solucionar problemas e desenvolver códigos mais eficientes.</w:t>
+        <w:t>O objetivo é implementar um código que controla as linhas de um metrô, para isso como é pedido no trabalho representamos a mesma através de um Grafo, basicamente é um modelo que representa relações entre objetos e permite ao programador solucionar problemas e desenvolver códigos mais eficientes.</w:t>
       </w:r>
     </w:p>
     <w:p>
@@ -451,6 +451,7 @@
           <w:ilvl w:val="0"/>
           <w:numId w:val="1"/>
         </w:numPr>
+        <w:jc w:val="both"/>
         <w:rPr>
           <w:b/>
           <w:bCs/>
@@ -465,350 +466,451 @@
           <w:sz w:val="36"/>
           <w:szCs w:val="36"/>
         </w:rPr>
-        <w:t>O código</w:t>
-      </w:r>
-    </w:p>
-    <w:p>
-      <w:pPr>
-        <w:jc w:val="both"/>
-        <w:rPr>
-          <w:sz w:val="32"/>
-          <w:szCs w:val="32"/>
-        </w:rPr>
-      </w:pPr>
-      <w:r>
-        <w:rPr>
-          <w:sz w:val="32"/>
-          <w:szCs w:val="32"/>
-        </w:rPr>
-        <w:t>Definimos</w:t>
-      </w:r>
-      <w:r>
-        <w:rPr>
-          <w:sz w:val="32"/>
-          <w:szCs w:val="32"/>
-        </w:rPr>
-        <w:t xml:space="preserve"> uma classe chamada MetroSystem que representa um sistema metroviário. Essa classe encapsula todas as funcionalidades relacionadas ao sistema, como a criação do grafo, adição e remoção de estações, busca em largura, busca em profundidade, busca de caminho, busca do menor caminho, busca da árvore geradora mínima e impressão do sistema.</w:t>
-      </w:r>
-    </w:p>
-    <w:p>
-      <w:pPr>
-        <w:jc w:val="both"/>
-        <w:rPr>
-          <w:sz w:val="32"/>
-          <w:szCs w:val="32"/>
-        </w:rPr>
-      </w:pPr>
-      <w:r>
-        <w:rPr>
-          <w:sz w:val="32"/>
-          <w:szCs w:val="32"/>
-        </w:rPr>
-        <w:t>As funcionalidades definidas nessa classe foram:</w:t>
-      </w:r>
-    </w:p>
-    <w:p>
-      <w:pPr>
-        <w:jc w:val="both"/>
-        <w:rPr>
-          <w:sz w:val="32"/>
-          <w:szCs w:val="32"/>
-        </w:rPr>
-      </w:pPr>
-      <w:r>
-        <w:rPr>
-          <w:sz w:val="32"/>
-          <w:szCs w:val="32"/>
-        </w:rPr>
-        <w:t>addStation(): Permite adicionar uma nova estação ao sistema. O usuário informa o nome da estação e suas conexões com as estações existentes.</w:t>
-      </w:r>
-    </w:p>
-    <w:p>
-      <w:pPr>
-        <w:jc w:val="both"/>
-        <w:rPr>
-          <w:sz w:val="32"/>
-          <w:szCs w:val="32"/>
-        </w:rPr>
-      </w:pPr>
-      <w:r>
-        <w:rPr>
-          <w:sz w:val="32"/>
-          <w:szCs w:val="32"/>
-        </w:rPr>
-        <w:t>removeStation(): Permite remover uma estação do sistema. O usuário informa o nome da estação a ser removida.</w:t>
-      </w:r>
-    </w:p>
-    <w:p>
-      <w:pPr>
-        <w:jc w:val="both"/>
-        <w:rPr>
-          <w:sz w:val="32"/>
-          <w:szCs w:val="32"/>
-        </w:rPr>
-      </w:pPr>
-      <w:r>
-        <w:rPr>
-          <w:sz w:val="32"/>
-          <w:szCs w:val="32"/>
-        </w:rPr>
-        <w:t>breadthFirstSearch(): Realiza uma busca em largura a partir de uma estação inicial, exibindo as estações visitadas.</w:t>
-      </w:r>
-    </w:p>
-    <w:p>
-      <w:pPr>
-        <w:jc w:val="both"/>
-        <w:rPr>
-          <w:sz w:val="32"/>
-          <w:szCs w:val="32"/>
-        </w:rPr>
-      </w:pPr>
-      <w:r>
-        <w:rPr>
-          <w:sz w:val="32"/>
-          <w:szCs w:val="32"/>
-        </w:rPr>
-        <w:t>depthFirstSearch(): Realiza uma busca em profundidade a partir de uma estação inicial, exibindo as estações visitadas.</w:t>
-      </w:r>
-    </w:p>
-    <w:p>
-      <w:pPr>
-        <w:jc w:val="both"/>
-        <w:rPr>
-          <w:sz w:val="32"/>
-          <w:szCs w:val="32"/>
-        </w:rPr>
-      </w:pPr>
-      <w:r>
-        <w:rPr>
-          <w:sz w:val="32"/>
-          <w:szCs w:val="32"/>
-        </w:rPr>
-        <w:t>findPath(): Encontra um caminho entre duas estações no sistema metroviário.</w:t>
-      </w:r>
-    </w:p>
-    <w:p>
-      <w:pPr>
-        <w:jc w:val="both"/>
-        <w:rPr>
-          <w:sz w:val="32"/>
-          <w:szCs w:val="32"/>
-        </w:rPr>
-      </w:pPr>
+        <w:t>Bibliotecas</w:t>
+      </w:r>
+    </w:p>
+    <w:p>
+      <w:pPr>
+        <w:jc w:val="both"/>
+        <w:rPr>
+          <w:sz w:val="32"/>
+          <w:szCs w:val="32"/>
+        </w:rPr>
+      </w:pPr>
+      <w:proofErr w:type="spellStart"/>
+      <w:r>
+        <w:rPr>
+          <w:b/>
+          <w:bCs/>
+          <w:sz w:val="32"/>
+          <w:szCs w:val="32"/>
+        </w:rPr>
+        <w:t>iostream</w:t>
+      </w:r>
+      <w:proofErr w:type="spellEnd"/>
+      <w:r>
+        <w:rPr>
+          <w:b/>
+          <w:bCs/>
+          <w:sz w:val="32"/>
+          <w:szCs w:val="32"/>
+        </w:rPr>
+        <w:t>:</w:t>
+      </w:r>
+      <w:r>
+        <w:rPr>
+          <w:sz w:val="32"/>
+          <w:szCs w:val="32"/>
+        </w:rPr>
+        <w:t xml:space="preserve"> P</w:t>
+      </w:r>
+      <w:r>
+        <w:rPr>
+          <w:sz w:val="32"/>
+          <w:szCs w:val="32"/>
+        </w:rPr>
+        <w:t>ermite a interação com o usuário por meio do console, tratando a entrada e saída padrão.</w:t>
+      </w:r>
+    </w:p>
+    <w:p>
+      <w:pPr>
+        <w:jc w:val="both"/>
+        <w:rPr>
+          <w:sz w:val="32"/>
+          <w:szCs w:val="32"/>
+        </w:rPr>
+      </w:pPr>
+      <w:proofErr w:type="spellStart"/>
+      <w:r>
+        <w:rPr>
+          <w:b/>
+          <w:bCs/>
+          <w:sz w:val="32"/>
+          <w:szCs w:val="32"/>
+        </w:rPr>
+        <w:t>vector:</w:t>
+      </w:r>
+      <w:r>
+        <w:rPr>
+          <w:sz w:val="32"/>
+          <w:szCs w:val="32"/>
+        </w:rPr>
+        <w:t>P</w:t>
+      </w:r>
+      <w:r>
+        <w:rPr>
+          <w:sz w:val="32"/>
+          <w:szCs w:val="32"/>
+        </w:rPr>
+        <w:t>ermite</w:t>
+      </w:r>
+      <w:proofErr w:type="spellEnd"/>
+      <w:r>
+        <w:rPr>
+          <w:sz w:val="32"/>
+          <w:szCs w:val="32"/>
+        </w:rPr>
+        <w:t xml:space="preserve"> armazenar e manipular elementos em uma sequência redimensionável.</w:t>
+      </w:r>
+    </w:p>
+    <w:p>
+      <w:pPr>
+        <w:jc w:val="both"/>
+        <w:rPr>
+          <w:sz w:val="32"/>
+          <w:szCs w:val="32"/>
+        </w:rPr>
+      </w:pPr>
+      <w:proofErr w:type="spellStart"/>
+      <w:r>
+        <w:rPr>
+          <w:b/>
+          <w:bCs/>
+          <w:sz w:val="32"/>
+          <w:szCs w:val="32"/>
+        </w:rPr>
+        <w:t>queue</w:t>
+      </w:r>
+      <w:proofErr w:type="spellEnd"/>
+      <w:r>
+        <w:rPr>
+          <w:b/>
+          <w:bCs/>
+          <w:sz w:val="32"/>
+          <w:szCs w:val="32"/>
+        </w:rPr>
+        <w:t>:</w:t>
+      </w:r>
+      <w:r>
+        <w:rPr>
+          <w:sz w:val="32"/>
+          <w:szCs w:val="32"/>
+        </w:rPr>
+        <w:t xml:space="preserve"> </w:t>
+      </w:r>
+      <w:r>
+        <w:rPr>
+          <w:sz w:val="32"/>
+          <w:szCs w:val="32"/>
+        </w:rPr>
+        <w:t>I</w:t>
+      </w:r>
+      <w:r>
+        <w:rPr>
+          <w:sz w:val="32"/>
+          <w:szCs w:val="32"/>
+        </w:rPr>
+        <w:t>mplementa fila, seguindo o conceito FIFO (</w:t>
+      </w:r>
+      <w:proofErr w:type="spellStart"/>
+      <w:r>
+        <w:rPr>
+          <w:sz w:val="32"/>
+          <w:szCs w:val="32"/>
+        </w:rPr>
+        <w:t>First</w:t>
+      </w:r>
+      <w:proofErr w:type="spellEnd"/>
+      <w:r>
+        <w:rPr>
+          <w:sz w:val="32"/>
+          <w:szCs w:val="32"/>
+        </w:rPr>
+        <w:t xml:space="preserve"> In, </w:t>
+      </w:r>
+      <w:proofErr w:type="spellStart"/>
+      <w:r>
+        <w:rPr>
+          <w:sz w:val="32"/>
+          <w:szCs w:val="32"/>
+        </w:rPr>
+        <w:t>First</w:t>
+      </w:r>
+      <w:proofErr w:type="spellEnd"/>
+      <w:r>
+        <w:rPr>
+          <w:sz w:val="32"/>
+          <w:szCs w:val="32"/>
+        </w:rPr>
+        <w:t xml:space="preserve"> Out). É usada, por exemplo, para a busca em largura (BFS) no sistema metroviário.</w:t>
+      </w:r>
+    </w:p>
+    <w:p>
+      <w:pPr>
+        <w:jc w:val="both"/>
+        <w:rPr>
+          <w:sz w:val="32"/>
+          <w:szCs w:val="32"/>
+        </w:rPr>
+      </w:pPr>
+      <w:proofErr w:type="spellStart"/>
+      <w:r>
+        <w:rPr>
+          <w:b/>
+          <w:bCs/>
+          <w:sz w:val="32"/>
+          <w:szCs w:val="32"/>
+        </w:rPr>
+        <w:t>stack</w:t>
+      </w:r>
+      <w:proofErr w:type="spellEnd"/>
+      <w:r>
+        <w:rPr>
+          <w:b/>
+          <w:bCs/>
+          <w:sz w:val="32"/>
+          <w:szCs w:val="32"/>
+        </w:rPr>
+        <w:t>:</w:t>
+      </w:r>
+      <w:r>
+        <w:rPr>
+          <w:sz w:val="32"/>
+          <w:szCs w:val="32"/>
+        </w:rPr>
+        <w:t xml:space="preserve"> O</w:t>
+      </w:r>
+      <w:r>
+        <w:rPr>
+          <w:sz w:val="32"/>
+          <w:szCs w:val="32"/>
+        </w:rPr>
+        <w:t>ferece uma implementação de pilha, seguindo o conceito LIFO (</w:t>
+      </w:r>
+      <w:proofErr w:type="spellStart"/>
+      <w:r>
+        <w:rPr>
+          <w:sz w:val="32"/>
+          <w:szCs w:val="32"/>
+        </w:rPr>
+        <w:t>Last</w:t>
+      </w:r>
+      <w:proofErr w:type="spellEnd"/>
+      <w:r>
+        <w:rPr>
+          <w:sz w:val="32"/>
+          <w:szCs w:val="32"/>
+        </w:rPr>
+        <w:t xml:space="preserve"> In, </w:t>
+      </w:r>
+      <w:proofErr w:type="spellStart"/>
+      <w:r>
+        <w:rPr>
+          <w:sz w:val="32"/>
+          <w:szCs w:val="32"/>
+        </w:rPr>
+        <w:t>First</w:t>
+      </w:r>
+      <w:proofErr w:type="spellEnd"/>
+      <w:r>
+        <w:rPr>
+          <w:sz w:val="32"/>
+          <w:szCs w:val="32"/>
+        </w:rPr>
+        <w:t xml:space="preserve"> Out). É usada, por exemplo, para a busca em profundidade (DFS) no sistema metroviário.</w:t>
+      </w:r>
+    </w:p>
+    <w:p>
+      <w:pPr>
+        <w:jc w:val="both"/>
+        <w:rPr>
+          <w:sz w:val="32"/>
+          <w:szCs w:val="32"/>
+        </w:rPr>
+      </w:pPr>
+      <w:proofErr w:type="spellStart"/>
+      <w:r>
+        <w:rPr>
+          <w:b/>
+          <w:bCs/>
+          <w:sz w:val="32"/>
+          <w:szCs w:val="32"/>
+        </w:rPr>
+        <w:t>climits</w:t>
+      </w:r>
+      <w:proofErr w:type="spellEnd"/>
+      <w:r>
+        <w:rPr>
+          <w:b/>
+          <w:bCs/>
+          <w:sz w:val="32"/>
+          <w:szCs w:val="32"/>
+        </w:rPr>
+        <w:t>:</w:t>
+      </w:r>
+      <w:r>
+        <w:rPr>
+          <w:sz w:val="32"/>
+          <w:szCs w:val="32"/>
+        </w:rPr>
+        <w:t xml:space="preserve"> define constantes com os limites das variáveis numéricas, como INT_MAX e INT_MIN. Esses limites são úteis para inicializar pesos de conexões no sistema metroviário.</w:t>
+      </w:r>
+    </w:p>
+    <w:p>
+      <w:pPr>
+        <w:jc w:val="both"/>
+        <w:rPr>
+          <w:sz w:val="32"/>
+          <w:szCs w:val="32"/>
+        </w:rPr>
+      </w:pPr>
+      <w:proofErr w:type="spellStart"/>
+      <w:r>
+        <w:rPr>
+          <w:b/>
+          <w:bCs/>
+          <w:sz w:val="32"/>
+          <w:szCs w:val="32"/>
+        </w:rPr>
+        <w:t>algorithm</w:t>
+      </w:r>
+      <w:proofErr w:type="spellEnd"/>
+      <w:r>
+        <w:rPr>
+          <w:b/>
+          <w:bCs/>
+          <w:sz w:val="32"/>
+          <w:szCs w:val="32"/>
+        </w:rPr>
+        <w:t>:</w:t>
+      </w:r>
+      <w:r>
+        <w:rPr>
+          <w:sz w:val="32"/>
+          <w:szCs w:val="32"/>
+        </w:rPr>
+        <w:t xml:space="preserve"> D</w:t>
+      </w:r>
+      <w:r>
+        <w:rPr>
+          <w:sz w:val="32"/>
+          <w:szCs w:val="32"/>
+        </w:rPr>
+        <w:t xml:space="preserve">isponibiliza funções genéricas para operações em intervalos de elementos. Por exemplo, a função </w:t>
+      </w:r>
+      <w:proofErr w:type="spellStart"/>
+      <w:r>
+        <w:rPr>
+          <w:sz w:val="32"/>
+          <w:szCs w:val="32"/>
+        </w:rPr>
+        <w:t>find_if</w:t>
+      </w:r>
+      <w:proofErr w:type="spellEnd"/>
+      <w:r>
+        <w:rPr>
+          <w:sz w:val="32"/>
+          <w:szCs w:val="32"/>
+        </w:rPr>
+        <w:t xml:space="preserve"> pode ser usada para localizar uma estação específica a ser removida.</w:t>
+      </w:r>
+    </w:p>
+    <w:p>
+      <w:pPr>
+        <w:jc w:val="both"/>
+        <w:rPr>
+          <w:sz w:val="32"/>
+          <w:szCs w:val="32"/>
+        </w:rPr>
+      </w:pPr>
+      <w:proofErr w:type="spellStart"/>
+      <w:r>
+        <w:rPr>
+          <w:b/>
+          <w:bCs/>
+          <w:sz w:val="32"/>
+          <w:szCs w:val="32"/>
+        </w:rPr>
+        <w:t>limits</w:t>
+      </w:r>
+      <w:proofErr w:type="spellEnd"/>
+      <w:r>
+        <w:rPr>
+          <w:b/>
+          <w:bCs/>
+          <w:sz w:val="32"/>
+          <w:szCs w:val="32"/>
+        </w:rPr>
+        <w:t>:</w:t>
+      </w:r>
+      <w:r>
+        <w:rPr>
+          <w:sz w:val="32"/>
+          <w:szCs w:val="32"/>
+        </w:rPr>
+        <w:t xml:space="preserve"> </w:t>
+      </w:r>
+      <w:r>
+        <w:rPr>
+          <w:sz w:val="32"/>
+          <w:szCs w:val="32"/>
+        </w:rPr>
+        <w:t>D</w:t>
+      </w:r>
+      <w:r>
+        <w:rPr>
+          <w:sz w:val="32"/>
+          <w:szCs w:val="32"/>
+        </w:rPr>
+        <w:t xml:space="preserve">efine constantes com os limites das variáveis numéricas, como </w:t>
+      </w:r>
+      <w:proofErr w:type="spellStart"/>
+      <w:r>
+        <w:rPr>
+          <w:sz w:val="32"/>
+          <w:szCs w:val="32"/>
+        </w:rPr>
+        <w:t>numeric_limits</w:t>
+      </w:r>
+      <w:proofErr w:type="spellEnd"/>
+      <w:r>
+        <w:rPr>
+          <w:sz w:val="32"/>
+          <w:szCs w:val="32"/>
+        </w:rPr>
+        <w:t>&lt;</w:t>
+      </w:r>
+      <w:proofErr w:type="spellStart"/>
+      <w:r>
+        <w:rPr>
+          <w:sz w:val="32"/>
+          <w:szCs w:val="32"/>
+        </w:rPr>
+        <w:t>streamsize</w:t>
+      </w:r>
+      <w:proofErr w:type="spellEnd"/>
+      <w:proofErr w:type="gramStart"/>
+      <w:r>
+        <w:rPr>
+          <w:sz w:val="32"/>
+          <w:szCs w:val="32"/>
+        </w:rPr>
+        <w:t>&gt;::</w:t>
+      </w:r>
+      <w:proofErr w:type="spellStart"/>
+      <w:proofErr w:type="gramEnd"/>
+      <w:r>
+        <w:rPr>
+          <w:sz w:val="32"/>
+          <w:szCs w:val="32"/>
+        </w:rPr>
+        <w:t>max</w:t>
+      </w:r>
+      <w:proofErr w:type="spellEnd"/>
+      <w:r>
+        <w:rPr>
+          <w:sz w:val="32"/>
+          <w:szCs w:val="32"/>
+        </w:rPr>
+        <w:t xml:space="preserve">(). Isso pode ser </w:t>
+      </w:r>
       <w:r>
         <w:rPr>
           <w:sz w:val="32"/>
           <w:szCs w:val="32"/>
         </w:rPr>
         <w:lastRenderedPageBreak/>
-        <w:t>findShortestPath(): Encontra o menor caminho entre duas estações no sistema metroviário</w:t>
-      </w:r>
-      <w:r>
-        <w:rPr>
-          <w:sz w:val="32"/>
-          <w:szCs w:val="32"/>
-        </w:rPr>
-        <w:t>.</w:t>
-      </w:r>
-    </w:p>
-    <w:p>
-      <w:pPr>
-        <w:jc w:val="both"/>
-        <w:rPr>
-          <w:sz w:val="32"/>
-          <w:szCs w:val="32"/>
-        </w:rPr>
-      </w:pPr>
-      <w:r>
-        <w:rPr>
-          <w:sz w:val="32"/>
-          <w:szCs w:val="32"/>
-        </w:rPr>
-        <w:t>findMinimumSpanningTree(): Encontra a árvore geradora mínima do sistema metroviário.</w:t>
-      </w:r>
-    </w:p>
-    <w:p>
-      <w:pPr>
-        <w:jc w:val="both"/>
-        <w:rPr>
-          <w:sz w:val="32"/>
-          <w:szCs w:val="32"/>
-        </w:rPr>
-      </w:pPr>
-      <w:r>
-        <w:rPr>
-          <w:sz w:val="32"/>
-          <w:szCs w:val="32"/>
-        </w:rPr>
-        <w:t>printMetroSystem(): Permite escolher a forma de impressão do sistema metroviário, podendo ser em lista de adjacência ou matriz de adjacência.</w:t>
-      </w:r>
-    </w:p>
-    <w:p>
-      <w:pPr>
-        <w:jc w:val="both"/>
-        <w:rPr>
-          <w:sz w:val="32"/>
-          <w:szCs w:val="32"/>
-        </w:rPr>
-      </w:pPr>
-      <w:r>
-        <w:rPr>
-          <w:sz w:val="32"/>
-          <w:szCs w:val="32"/>
-        </w:rPr>
-        <w:t>printAdjacencyList(): Imprime o sistema metroviário em forma de lista de adjacência.</w:t>
-      </w:r>
-    </w:p>
-    <w:p>
-      <w:pPr>
-        <w:jc w:val="both"/>
-        <w:rPr>
-          <w:sz w:val="32"/>
-          <w:szCs w:val="32"/>
-        </w:rPr>
-      </w:pPr>
-      <w:r>
-        <w:rPr>
-          <w:sz w:val="32"/>
-          <w:szCs w:val="32"/>
-        </w:rPr>
-        <w:t>printAdjacencyMatrix(): Imprime o sistema metroviário em forma de matriz de adjacência.</w:t>
-      </w:r>
-    </w:p>
-    <w:p>
-      <w:pPr>
-        <w:jc w:val="both"/>
-        <w:rPr>
-          <w:sz w:val="32"/>
-          <w:szCs w:val="32"/>
-        </w:rPr>
-      </w:pPr>
-      <w:r>
-        <w:rPr>
-          <w:sz w:val="32"/>
-          <w:szCs w:val="32"/>
-        </w:rPr>
-        <w:t xml:space="preserve">Seguindo para a </w:t>
-      </w:r>
-      <w:r>
-        <w:rPr>
-          <w:sz w:val="32"/>
-          <w:szCs w:val="32"/>
-        </w:rPr>
-        <w:t xml:space="preserve">struct Station </w:t>
-      </w:r>
-      <w:r>
-        <w:rPr>
-          <w:sz w:val="32"/>
-          <w:szCs w:val="32"/>
-        </w:rPr>
-        <w:t xml:space="preserve">onde </w:t>
-      </w:r>
-      <w:r>
-        <w:rPr>
-          <w:sz w:val="32"/>
-          <w:szCs w:val="32"/>
-        </w:rPr>
-        <w:t>representa uma estação, contendo o nome da estação e uma lista de conexões com outras estações, representadas por pares (índice da estação, tempo necessário para ir de uma estação para outra).</w:t>
-      </w:r>
-    </w:p>
-    <w:p>
-      <w:pPr>
-        <w:jc w:val="both"/>
-        <w:rPr>
-          <w:sz w:val="32"/>
-          <w:szCs w:val="32"/>
-        </w:rPr>
-      </w:pPr>
-      <w:r>
-        <w:rPr>
-          <w:sz w:val="32"/>
-          <w:szCs w:val="32"/>
-        </w:rPr>
-        <w:t>s</w:t>
-      </w:r>
-      <w:r>
-        <w:rPr>
-          <w:sz w:val="32"/>
-          <w:szCs w:val="32"/>
-        </w:rPr>
-        <w:t>tations é um vetor de Station, que armazena todas as estações do sistema.</w:t>
-      </w:r>
-    </w:p>
-    <w:p>
-      <w:pPr>
-        <w:jc w:val="both"/>
-        <w:rPr>
-          <w:sz w:val="32"/>
-          <w:szCs w:val="32"/>
-        </w:rPr>
-      </w:pPr>
-      <w:r>
-        <w:rPr>
-          <w:sz w:val="32"/>
-          <w:szCs w:val="32"/>
-        </w:rPr>
-        <w:t>adjacencyList é um vetor de vetores de pares, que representa a lista de adjacência do grafo do sistema metroviário. Cada índice do vetor representa uma estação, e cada elemento do vetor interno representa uma conexão com outra estação.</w:t>
-      </w:r>
-    </w:p>
-    <w:p>
-      <w:pPr>
-        <w:jc w:val="both"/>
-        <w:rPr>
-          <w:sz w:val="32"/>
-          <w:szCs w:val="32"/>
-        </w:rPr>
-      </w:pPr>
-      <w:r>
-        <w:rPr>
-          <w:sz w:val="32"/>
-          <w:szCs w:val="32"/>
-        </w:rPr>
-        <w:t>adjacencyMatrix é uma matriz de inteiros, que representa a matriz de adjacência do grafo do sistema metroviário. O valor -1 indica que não há uma conexão direta entre as estações.</w:t>
-      </w:r>
-    </w:p>
-    <w:p>
-      <w:pPr>
-        <w:jc w:val="both"/>
-        <w:rPr>
-          <w:sz w:val="32"/>
-          <w:szCs w:val="32"/>
-        </w:rPr>
-      </w:pPr>
-      <w:r>
-        <w:rPr>
-          <w:sz w:val="32"/>
-          <w:szCs w:val="32"/>
-        </w:rPr>
-        <w:t>Foi criado</w:t>
-      </w:r>
-      <w:r>
-        <w:rPr>
-          <w:sz w:val="32"/>
-          <w:szCs w:val="32"/>
-        </w:rPr>
-        <w:t xml:space="preserve"> o grafo das linhas metroviárias usando a</w:t>
-      </w:r>
-      <w:r>
-        <w:rPr>
-          <w:sz w:val="32"/>
-          <w:szCs w:val="32"/>
-        </w:rPr>
-        <w:t xml:space="preserve"> função createGraph()</w:t>
-      </w:r>
-      <w:r>
-        <w:rPr>
-          <w:sz w:val="32"/>
-          <w:szCs w:val="32"/>
-        </w:rPr>
-        <w:t xml:space="preserve">, </w:t>
-      </w:r>
-      <w:r>
-        <w:rPr>
-          <w:sz w:val="32"/>
-          <w:szCs w:val="32"/>
-        </w:rPr>
-        <w:t>solicitando ao usuário o número de estações, seus nomes e as conexões entre elas, e preenchendo os membros de dados stations, adjacencyList e adjacencyMatrix com as informações fornecidas.</w:t>
+        <w:t>empregado para limpar o buffer de entrada quando se detecta uma entrada inválida.</w:t>
       </w:r>
     </w:p>
     <w:p>
@@ -818,7 +920,6 @@
           <w:ilvl w:val="0"/>
           <w:numId w:val="1"/>
         </w:numPr>
-        <w:jc w:val="both"/>
         <w:rPr>
           <w:b/>
           <w:bCs/>
@@ -833,7 +934,1195 @@
           <w:sz w:val="36"/>
           <w:szCs w:val="36"/>
         </w:rPr>
+        <w:t>O código</w:t>
+      </w:r>
+    </w:p>
+    <w:p>
+      <w:pPr>
+        <w:jc w:val="both"/>
+        <w:rPr>
+          <w:sz w:val="32"/>
+          <w:szCs w:val="32"/>
+        </w:rPr>
+      </w:pPr>
+      <w:r>
+        <w:rPr>
+          <w:sz w:val="32"/>
+          <w:szCs w:val="32"/>
+        </w:rPr>
+        <w:t>Definimos</w:t>
+      </w:r>
+      <w:r>
+        <w:rPr>
+          <w:sz w:val="32"/>
+          <w:szCs w:val="32"/>
+        </w:rPr>
+        <w:t xml:space="preserve"> uma classe chamada </w:t>
+      </w:r>
+      <w:proofErr w:type="spellStart"/>
+      <w:r>
+        <w:rPr>
+          <w:sz w:val="32"/>
+          <w:szCs w:val="32"/>
+        </w:rPr>
+        <w:t>MetroSystem</w:t>
+      </w:r>
+      <w:proofErr w:type="spellEnd"/>
+      <w:r>
+        <w:rPr>
+          <w:sz w:val="32"/>
+          <w:szCs w:val="32"/>
+        </w:rPr>
+        <w:t xml:space="preserve"> que representa um sistema</w:t>
+      </w:r>
+      <w:r>
+        <w:rPr>
+          <w:sz w:val="32"/>
+          <w:szCs w:val="32"/>
+        </w:rPr>
+        <w:t xml:space="preserve"> </w:t>
+      </w:r>
+      <w:r>
+        <w:rPr>
+          <w:sz w:val="32"/>
+          <w:szCs w:val="32"/>
+        </w:rPr>
+        <w:t>metroviário. Essa</w:t>
+      </w:r>
+      <w:r>
+        <w:rPr>
+          <w:sz w:val="32"/>
+          <w:szCs w:val="32"/>
+        </w:rPr>
+        <w:t xml:space="preserve"> classe encapsula todas as funcionalidades relacionadas ao sistema, como a criação do grafo, adição e remoção de estações, busca em largura, busca em profundidade, busca de caminho, busca do menor caminho, busca da árvore geradora mínima e impressão do sistema.</w:t>
+      </w:r>
+    </w:p>
+    <w:p>
+      <w:pPr>
+        <w:jc w:val="both"/>
+        <w:rPr>
+          <w:sz w:val="32"/>
+          <w:szCs w:val="32"/>
+        </w:rPr>
+      </w:pPr>
+      <w:r>
+        <w:rPr>
+          <w:sz w:val="32"/>
+          <w:szCs w:val="32"/>
+        </w:rPr>
+        <w:t>As funcionalidades definidas nessa classe foram:</w:t>
+      </w:r>
+    </w:p>
+    <w:p>
+      <w:pPr>
+        <w:jc w:val="both"/>
+        <w:rPr>
+          <w:b/>
+          <w:bCs/>
+          <w:sz w:val="32"/>
+          <w:szCs w:val="32"/>
+        </w:rPr>
+      </w:pPr>
+      <w:proofErr w:type="spellStart"/>
+      <w:proofErr w:type="gramStart"/>
+      <w:r>
+        <w:rPr>
+          <w:b/>
+          <w:bCs/>
+          <w:sz w:val="32"/>
+          <w:szCs w:val="32"/>
+        </w:rPr>
+        <w:t>createGraph</w:t>
+      </w:r>
+      <w:proofErr w:type="spellEnd"/>
+      <w:r>
+        <w:rPr>
+          <w:b/>
+          <w:bCs/>
+          <w:sz w:val="32"/>
+          <w:szCs w:val="32"/>
+        </w:rPr>
+        <w:t>(</w:t>
+      </w:r>
+      <w:proofErr w:type="gramEnd"/>
+      <w:r>
+        <w:rPr>
+          <w:b/>
+          <w:bCs/>
+          <w:sz w:val="32"/>
+          <w:szCs w:val="32"/>
+        </w:rPr>
+        <w:t>)</w:t>
+      </w:r>
+      <w:r>
+        <w:rPr>
+          <w:b/>
+          <w:bCs/>
+          <w:sz w:val="32"/>
+          <w:szCs w:val="32"/>
+        </w:rPr>
+        <w:t xml:space="preserve">: </w:t>
+      </w:r>
+      <w:r>
+        <w:rPr>
+          <w:sz w:val="32"/>
+          <w:szCs w:val="32"/>
+        </w:rPr>
+        <w:t>É</w:t>
+      </w:r>
+      <w:r>
+        <w:rPr>
+          <w:sz w:val="32"/>
+          <w:szCs w:val="32"/>
+        </w:rPr>
+        <w:t xml:space="preserve"> responsável por criar o grafo do sistema metroviário com base nas informações fornecidas pelo usuário</w:t>
+      </w:r>
+      <w:r>
+        <w:rPr>
+          <w:sz w:val="32"/>
+          <w:szCs w:val="32"/>
+        </w:rPr>
+        <w:t>.</w:t>
+      </w:r>
+    </w:p>
+    <w:p>
+      <w:pPr>
+        <w:jc w:val="both"/>
+        <w:rPr>
+          <w:sz w:val="32"/>
+          <w:szCs w:val="32"/>
+        </w:rPr>
+      </w:pPr>
+      <w:proofErr w:type="spellStart"/>
+      <w:proofErr w:type="gramStart"/>
+      <w:r>
+        <w:rPr>
+          <w:b/>
+          <w:bCs/>
+          <w:sz w:val="32"/>
+          <w:szCs w:val="32"/>
+        </w:rPr>
+        <w:t>addStation</w:t>
+      </w:r>
+      <w:proofErr w:type="spellEnd"/>
+      <w:r>
+        <w:rPr>
+          <w:b/>
+          <w:bCs/>
+          <w:sz w:val="32"/>
+          <w:szCs w:val="32"/>
+        </w:rPr>
+        <w:t>(</w:t>
+      </w:r>
+      <w:proofErr w:type="gramEnd"/>
+      <w:r>
+        <w:rPr>
+          <w:b/>
+          <w:bCs/>
+          <w:sz w:val="32"/>
+          <w:szCs w:val="32"/>
+        </w:rPr>
+        <w:t>):</w:t>
+      </w:r>
+      <w:r>
+        <w:rPr>
+          <w:sz w:val="32"/>
+          <w:szCs w:val="32"/>
+        </w:rPr>
+        <w:t xml:space="preserve"> Permite adicionar uma nova estação ao sistema. O usuário informa o nome da estação e suas conexões com as estações existentes.</w:t>
+      </w:r>
+    </w:p>
+    <w:p>
+      <w:pPr>
+        <w:jc w:val="both"/>
+        <w:rPr>
+          <w:sz w:val="32"/>
+          <w:szCs w:val="32"/>
+        </w:rPr>
+      </w:pPr>
+      <w:proofErr w:type="spellStart"/>
+      <w:proofErr w:type="gramStart"/>
+      <w:r>
+        <w:rPr>
+          <w:b/>
+          <w:bCs/>
+          <w:sz w:val="32"/>
+          <w:szCs w:val="32"/>
+        </w:rPr>
+        <w:t>removeStation</w:t>
+      </w:r>
+      <w:proofErr w:type="spellEnd"/>
+      <w:r>
+        <w:rPr>
+          <w:b/>
+          <w:bCs/>
+          <w:sz w:val="32"/>
+          <w:szCs w:val="32"/>
+        </w:rPr>
+        <w:t>(</w:t>
+      </w:r>
+      <w:proofErr w:type="gramEnd"/>
+      <w:r>
+        <w:rPr>
+          <w:b/>
+          <w:bCs/>
+          <w:sz w:val="32"/>
+          <w:szCs w:val="32"/>
+        </w:rPr>
+        <w:t>):</w:t>
+      </w:r>
+      <w:r>
+        <w:rPr>
+          <w:sz w:val="32"/>
+          <w:szCs w:val="32"/>
+        </w:rPr>
+        <w:t xml:space="preserve"> Permite remover uma estação do sistema. O usuário informa o nome da estação a ser removida.</w:t>
+      </w:r>
+    </w:p>
+    <w:p>
+      <w:pPr>
+        <w:jc w:val="both"/>
+        <w:rPr>
+          <w:sz w:val="32"/>
+          <w:szCs w:val="32"/>
+        </w:rPr>
+      </w:pPr>
+      <w:proofErr w:type="spellStart"/>
+      <w:proofErr w:type="gramStart"/>
+      <w:r>
+        <w:rPr>
+          <w:b/>
+          <w:bCs/>
+          <w:sz w:val="32"/>
+          <w:szCs w:val="32"/>
+        </w:rPr>
+        <w:t>breadthFirstSearch</w:t>
+      </w:r>
+      <w:proofErr w:type="spellEnd"/>
+      <w:r>
+        <w:rPr>
+          <w:b/>
+          <w:bCs/>
+          <w:sz w:val="32"/>
+          <w:szCs w:val="32"/>
+        </w:rPr>
+        <w:t>(</w:t>
+      </w:r>
+      <w:proofErr w:type="gramEnd"/>
+      <w:r>
+        <w:rPr>
+          <w:b/>
+          <w:bCs/>
+          <w:sz w:val="32"/>
+          <w:szCs w:val="32"/>
+        </w:rPr>
+        <w:t>):</w:t>
+      </w:r>
+      <w:r>
+        <w:rPr>
+          <w:sz w:val="32"/>
+          <w:szCs w:val="32"/>
+        </w:rPr>
+        <w:t xml:space="preserve"> </w:t>
+      </w:r>
+      <w:r>
+        <w:rPr>
+          <w:sz w:val="32"/>
+          <w:szCs w:val="32"/>
+        </w:rPr>
+        <w:t xml:space="preserve">BFS </w:t>
+      </w:r>
+      <w:r>
+        <w:rPr>
+          <w:sz w:val="32"/>
+          <w:szCs w:val="32"/>
+        </w:rPr>
+        <w:t xml:space="preserve"> -&gt; </w:t>
+      </w:r>
+      <w:r>
+        <w:rPr>
+          <w:sz w:val="32"/>
+          <w:szCs w:val="32"/>
+        </w:rPr>
+        <w:t>Realiza uma busca em largura a partir de uma estação inicial, exibindo as estações visitadas.</w:t>
+      </w:r>
+    </w:p>
+    <w:p>
+      <w:pPr>
+        <w:jc w:val="both"/>
+        <w:rPr>
+          <w:sz w:val="32"/>
+          <w:szCs w:val="32"/>
+        </w:rPr>
+      </w:pPr>
+      <w:proofErr w:type="spellStart"/>
+      <w:proofErr w:type="gramStart"/>
+      <w:r>
+        <w:rPr>
+          <w:b/>
+          <w:bCs/>
+          <w:sz w:val="32"/>
+          <w:szCs w:val="32"/>
+        </w:rPr>
+        <w:t>depthFirstSearch</w:t>
+      </w:r>
+      <w:proofErr w:type="spellEnd"/>
+      <w:r>
+        <w:rPr>
+          <w:b/>
+          <w:bCs/>
+          <w:sz w:val="32"/>
+          <w:szCs w:val="32"/>
+        </w:rPr>
+        <w:t>(</w:t>
+      </w:r>
+      <w:proofErr w:type="gramEnd"/>
+      <w:r>
+        <w:rPr>
+          <w:b/>
+          <w:bCs/>
+          <w:sz w:val="32"/>
+          <w:szCs w:val="32"/>
+        </w:rPr>
+        <w:t>):</w:t>
+      </w:r>
+      <w:r>
+        <w:rPr>
+          <w:sz w:val="32"/>
+          <w:szCs w:val="32"/>
+        </w:rPr>
+        <w:t xml:space="preserve"> </w:t>
+      </w:r>
+      <w:r>
+        <w:rPr>
+          <w:sz w:val="32"/>
+          <w:szCs w:val="32"/>
+        </w:rPr>
+        <w:t>DFS</w:t>
+      </w:r>
+      <w:r>
+        <w:rPr>
+          <w:sz w:val="32"/>
+          <w:szCs w:val="32"/>
+        </w:rPr>
+        <w:t xml:space="preserve">-&gt; </w:t>
+      </w:r>
+      <w:r>
+        <w:rPr>
+          <w:sz w:val="32"/>
+          <w:szCs w:val="32"/>
+        </w:rPr>
+        <w:t>Realiza uma busca em profundidade a partir de uma estação inicial, exibindo as estações visitadas.</w:t>
+      </w:r>
+    </w:p>
+    <w:p>
+      <w:pPr>
+        <w:jc w:val="both"/>
+        <w:rPr>
+          <w:sz w:val="32"/>
+          <w:szCs w:val="32"/>
+        </w:rPr>
+      </w:pPr>
+      <w:proofErr w:type="spellStart"/>
+      <w:proofErr w:type="gramStart"/>
+      <w:r>
+        <w:rPr>
+          <w:b/>
+          <w:bCs/>
+          <w:sz w:val="32"/>
+          <w:szCs w:val="32"/>
+        </w:rPr>
+        <w:t>findPath</w:t>
+      </w:r>
+      <w:proofErr w:type="spellEnd"/>
+      <w:r>
+        <w:rPr>
+          <w:b/>
+          <w:bCs/>
+          <w:sz w:val="32"/>
+          <w:szCs w:val="32"/>
+        </w:rPr>
+        <w:t>(</w:t>
+      </w:r>
+      <w:proofErr w:type="gramEnd"/>
+      <w:r>
+        <w:rPr>
+          <w:b/>
+          <w:bCs/>
+          <w:sz w:val="32"/>
+          <w:szCs w:val="32"/>
+        </w:rPr>
+        <w:t>):</w:t>
+      </w:r>
+      <w:r>
+        <w:rPr>
+          <w:b/>
+          <w:bCs/>
+          <w:sz w:val="32"/>
+          <w:szCs w:val="32"/>
+        </w:rPr>
+        <w:t xml:space="preserve"> </w:t>
+      </w:r>
+      <w:r>
+        <w:rPr>
+          <w:sz w:val="32"/>
+          <w:szCs w:val="32"/>
+        </w:rPr>
+        <w:t>É</w:t>
+      </w:r>
+      <w:r>
+        <w:rPr>
+          <w:sz w:val="32"/>
+          <w:szCs w:val="32"/>
+        </w:rPr>
+        <w:t xml:space="preserve"> responsável por encontrar um caminho entre duas estações no sistema metroviário. Ela implementa uma busca em largura (BFS) modificada para rastrear o caminho percorrido</w:t>
+      </w:r>
+      <w:r>
+        <w:rPr>
+          <w:sz w:val="32"/>
+          <w:szCs w:val="32"/>
+        </w:rPr>
+        <w:t>.</w:t>
+      </w:r>
+    </w:p>
+    <w:p>
+      <w:pPr>
+        <w:jc w:val="both"/>
+        <w:rPr>
+          <w:sz w:val="32"/>
+          <w:szCs w:val="32"/>
+        </w:rPr>
+      </w:pPr>
+      <w:proofErr w:type="spellStart"/>
+      <w:proofErr w:type="gramStart"/>
+      <w:r>
+        <w:rPr>
+          <w:b/>
+          <w:bCs/>
+          <w:sz w:val="32"/>
+          <w:szCs w:val="32"/>
+        </w:rPr>
+        <w:t>findShortestPath</w:t>
+      </w:r>
+      <w:proofErr w:type="spellEnd"/>
+      <w:r>
+        <w:rPr>
+          <w:b/>
+          <w:bCs/>
+          <w:sz w:val="32"/>
+          <w:szCs w:val="32"/>
+        </w:rPr>
+        <w:t>(</w:t>
+      </w:r>
+      <w:proofErr w:type="gramEnd"/>
+      <w:r>
+        <w:rPr>
+          <w:b/>
+          <w:bCs/>
+          <w:sz w:val="32"/>
+          <w:szCs w:val="32"/>
+        </w:rPr>
+        <w:t>):</w:t>
+      </w:r>
+      <w:r>
+        <w:rPr>
+          <w:b/>
+          <w:bCs/>
+          <w:sz w:val="32"/>
+          <w:szCs w:val="32"/>
+        </w:rPr>
+        <w:t xml:space="preserve"> </w:t>
+      </w:r>
+      <w:r>
+        <w:rPr>
+          <w:sz w:val="32"/>
+          <w:szCs w:val="32"/>
+        </w:rPr>
+        <w:t>É</w:t>
+      </w:r>
+      <w:r>
+        <w:rPr>
+          <w:sz w:val="32"/>
+          <w:szCs w:val="32"/>
+        </w:rPr>
+        <w:t xml:space="preserve"> responsável por encontrar o caminho mais curto entre duas estações no sistema </w:t>
+      </w:r>
+      <w:proofErr w:type="spellStart"/>
+      <w:r>
+        <w:rPr>
+          <w:sz w:val="32"/>
+          <w:szCs w:val="32"/>
+        </w:rPr>
+        <w:t>metroviário.</w:t>
+      </w:r>
+      <w:r>
+        <w:rPr>
+          <w:sz w:val="32"/>
+          <w:szCs w:val="32"/>
+        </w:rPr>
+        <w:t>U</w:t>
+      </w:r>
+      <w:r>
+        <w:rPr>
+          <w:sz w:val="32"/>
+          <w:szCs w:val="32"/>
+        </w:rPr>
+        <w:t>tiliza</w:t>
+      </w:r>
+      <w:r>
+        <w:rPr>
+          <w:sz w:val="32"/>
+          <w:szCs w:val="32"/>
+        </w:rPr>
+        <w:t>ndo</w:t>
+      </w:r>
+      <w:proofErr w:type="spellEnd"/>
+      <w:r>
+        <w:rPr>
+          <w:sz w:val="32"/>
+          <w:szCs w:val="32"/>
+        </w:rPr>
+        <w:t xml:space="preserve"> o algoritmo de </w:t>
+      </w:r>
+      <w:proofErr w:type="spellStart"/>
+      <w:r>
+        <w:rPr>
+          <w:sz w:val="32"/>
+          <w:szCs w:val="32"/>
+        </w:rPr>
+        <w:t>Dijkstra</w:t>
+      </w:r>
+      <w:proofErr w:type="spellEnd"/>
+      <w:r>
+        <w:rPr>
+          <w:sz w:val="32"/>
+          <w:szCs w:val="32"/>
+        </w:rPr>
+        <w:t xml:space="preserve"> para calcular os caminhos mais curtos a partir de uma estação de partida</w:t>
+      </w:r>
+      <w:r>
+        <w:rPr>
+          <w:sz w:val="32"/>
+          <w:szCs w:val="32"/>
+        </w:rPr>
+        <w:t>.</w:t>
+      </w:r>
+    </w:p>
+    <w:p>
+      <w:pPr>
+        <w:jc w:val="both"/>
+        <w:rPr>
+          <w:sz w:val="32"/>
+          <w:szCs w:val="32"/>
+        </w:rPr>
+      </w:pPr>
+      <w:proofErr w:type="spellStart"/>
+      <w:proofErr w:type="gramStart"/>
+      <w:r>
+        <w:rPr>
+          <w:b/>
+          <w:bCs/>
+          <w:sz w:val="32"/>
+          <w:szCs w:val="32"/>
+        </w:rPr>
         <w:lastRenderedPageBreak/>
+        <w:t>findMinimumSpanningTree</w:t>
+      </w:r>
+      <w:proofErr w:type="spellEnd"/>
+      <w:r>
+        <w:rPr>
+          <w:b/>
+          <w:bCs/>
+          <w:sz w:val="32"/>
+          <w:szCs w:val="32"/>
+        </w:rPr>
+        <w:t>(</w:t>
+      </w:r>
+      <w:proofErr w:type="gramEnd"/>
+      <w:r>
+        <w:rPr>
+          <w:b/>
+          <w:bCs/>
+          <w:sz w:val="32"/>
+          <w:szCs w:val="32"/>
+        </w:rPr>
+        <w:t>):</w:t>
+      </w:r>
+      <w:r>
+        <w:rPr>
+          <w:sz w:val="32"/>
+          <w:szCs w:val="32"/>
+        </w:rPr>
+        <w:t xml:space="preserve"> </w:t>
+      </w:r>
+      <w:r>
+        <w:rPr>
+          <w:sz w:val="32"/>
+          <w:szCs w:val="32"/>
+        </w:rPr>
+        <w:t xml:space="preserve">Essa função implementa o algoritmo de </w:t>
+      </w:r>
+      <w:proofErr w:type="spellStart"/>
+      <w:r>
+        <w:rPr>
+          <w:sz w:val="32"/>
+          <w:szCs w:val="32"/>
+        </w:rPr>
+        <w:t>Prim</w:t>
+      </w:r>
+      <w:proofErr w:type="spellEnd"/>
+      <w:r>
+        <w:rPr>
+          <w:sz w:val="32"/>
+          <w:szCs w:val="32"/>
+        </w:rPr>
+        <w:t xml:space="preserve"> para encontrar a Árvore Geradora Mínima (</w:t>
+      </w:r>
+      <w:proofErr w:type="spellStart"/>
+      <w:r>
+        <w:rPr>
+          <w:sz w:val="32"/>
+          <w:szCs w:val="32"/>
+        </w:rPr>
+        <w:t>Minimum</w:t>
+      </w:r>
+      <w:proofErr w:type="spellEnd"/>
+      <w:r>
+        <w:rPr>
+          <w:sz w:val="32"/>
+          <w:szCs w:val="32"/>
+        </w:rPr>
+        <w:t xml:space="preserve"> </w:t>
+      </w:r>
+      <w:proofErr w:type="spellStart"/>
+      <w:r>
+        <w:rPr>
+          <w:sz w:val="32"/>
+          <w:szCs w:val="32"/>
+        </w:rPr>
+        <w:t>Spanning</w:t>
+      </w:r>
+      <w:proofErr w:type="spellEnd"/>
+      <w:r>
+        <w:rPr>
+          <w:sz w:val="32"/>
+          <w:szCs w:val="32"/>
+        </w:rPr>
+        <w:t xml:space="preserve"> </w:t>
+      </w:r>
+      <w:proofErr w:type="spellStart"/>
+      <w:r>
+        <w:rPr>
+          <w:sz w:val="32"/>
+          <w:szCs w:val="32"/>
+        </w:rPr>
+        <w:t>Tree</w:t>
+      </w:r>
+      <w:proofErr w:type="spellEnd"/>
+      <w:r>
+        <w:rPr>
+          <w:sz w:val="32"/>
+          <w:szCs w:val="32"/>
+        </w:rPr>
+        <w:t xml:space="preserve">) no sistema </w:t>
+      </w:r>
+      <w:r>
+        <w:rPr>
+          <w:sz w:val="32"/>
+          <w:szCs w:val="32"/>
+        </w:rPr>
+        <w:t>metroviário.</w:t>
+      </w:r>
+      <w:r>
+        <w:rPr>
+          <w:sz w:val="32"/>
+          <w:szCs w:val="32"/>
+        </w:rPr>
+        <w:t xml:space="preserve"> Encontra</w:t>
+      </w:r>
+      <w:r>
+        <w:rPr>
+          <w:sz w:val="32"/>
+          <w:szCs w:val="32"/>
+        </w:rPr>
+        <w:t xml:space="preserve"> a árvore geradora mínima do sistema metroviário.</w:t>
+      </w:r>
+    </w:p>
+    <w:p>
+      <w:pPr>
+        <w:jc w:val="both"/>
+        <w:rPr>
+          <w:sz w:val="32"/>
+          <w:szCs w:val="32"/>
+        </w:rPr>
+      </w:pPr>
+      <w:proofErr w:type="spellStart"/>
+      <w:proofErr w:type="gramStart"/>
+      <w:r>
+        <w:rPr>
+          <w:b/>
+          <w:bCs/>
+          <w:sz w:val="32"/>
+          <w:szCs w:val="32"/>
+        </w:rPr>
+        <w:t>printMetroSystem</w:t>
+      </w:r>
+      <w:proofErr w:type="spellEnd"/>
+      <w:r>
+        <w:rPr>
+          <w:b/>
+          <w:bCs/>
+          <w:sz w:val="32"/>
+          <w:szCs w:val="32"/>
+        </w:rPr>
+        <w:t>(</w:t>
+      </w:r>
+      <w:proofErr w:type="gramEnd"/>
+      <w:r>
+        <w:rPr>
+          <w:b/>
+          <w:bCs/>
+          <w:sz w:val="32"/>
+          <w:szCs w:val="32"/>
+        </w:rPr>
+        <w:t>):</w:t>
+      </w:r>
+      <w:r>
+        <w:rPr>
+          <w:sz w:val="32"/>
+          <w:szCs w:val="32"/>
+        </w:rPr>
+        <w:t xml:space="preserve"> Permite escolher a forma de impressão do sistema metroviário, podendo ser em lista de adjacência ou matriz de adjacência.</w:t>
+      </w:r>
+    </w:p>
+    <w:p>
+      <w:pPr>
+        <w:jc w:val="both"/>
+        <w:rPr>
+          <w:sz w:val="32"/>
+          <w:szCs w:val="32"/>
+        </w:rPr>
+      </w:pPr>
+      <w:proofErr w:type="spellStart"/>
+      <w:proofErr w:type="gramStart"/>
+      <w:r>
+        <w:rPr>
+          <w:b/>
+          <w:bCs/>
+          <w:sz w:val="32"/>
+          <w:szCs w:val="32"/>
+        </w:rPr>
+        <w:t>printAdjacencyList</w:t>
+      </w:r>
+      <w:proofErr w:type="spellEnd"/>
+      <w:r>
+        <w:rPr>
+          <w:b/>
+          <w:bCs/>
+          <w:sz w:val="32"/>
+          <w:szCs w:val="32"/>
+        </w:rPr>
+        <w:t>(</w:t>
+      </w:r>
+      <w:proofErr w:type="gramEnd"/>
+      <w:r>
+        <w:rPr>
+          <w:b/>
+          <w:bCs/>
+          <w:sz w:val="32"/>
+          <w:szCs w:val="32"/>
+        </w:rPr>
+        <w:t>):</w:t>
+      </w:r>
+      <w:r>
+        <w:rPr>
+          <w:sz w:val="32"/>
+          <w:szCs w:val="32"/>
+        </w:rPr>
+        <w:t xml:space="preserve"> Imprime o sistema metroviário em forma de lista.</w:t>
+      </w:r>
+    </w:p>
+    <w:p>
+      <w:pPr>
+        <w:jc w:val="both"/>
+        <w:rPr>
+          <w:sz w:val="32"/>
+          <w:szCs w:val="32"/>
+        </w:rPr>
+      </w:pPr>
+      <w:proofErr w:type="spellStart"/>
+      <w:proofErr w:type="gramStart"/>
+      <w:r>
+        <w:rPr>
+          <w:b/>
+          <w:bCs/>
+          <w:sz w:val="32"/>
+          <w:szCs w:val="32"/>
+        </w:rPr>
+        <w:t>printAdjacencyMatrix</w:t>
+      </w:r>
+      <w:proofErr w:type="spellEnd"/>
+      <w:r>
+        <w:rPr>
+          <w:b/>
+          <w:bCs/>
+          <w:sz w:val="32"/>
+          <w:szCs w:val="32"/>
+        </w:rPr>
+        <w:t>(</w:t>
+      </w:r>
+      <w:proofErr w:type="gramEnd"/>
+      <w:r>
+        <w:rPr>
+          <w:b/>
+          <w:bCs/>
+          <w:sz w:val="32"/>
+          <w:szCs w:val="32"/>
+        </w:rPr>
+        <w:t>):</w:t>
+      </w:r>
+      <w:r>
+        <w:rPr>
+          <w:sz w:val="32"/>
+          <w:szCs w:val="32"/>
+        </w:rPr>
+        <w:t xml:space="preserve"> Imprime o sistema metroviário em forma de matriz.</w:t>
+      </w:r>
+    </w:p>
+    <w:p>
+      <w:pPr>
+        <w:jc w:val="both"/>
+        <w:rPr>
+          <w:sz w:val="32"/>
+          <w:szCs w:val="32"/>
+        </w:rPr>
+      </w:pPr>
+    </w:p>
+    <w:p>
+      <w:pPr>
+        <w:jc w:val="both"/>
+        <w:rPr>
+          <w:sz w:val="32"/>
+          <w:szCs w:val="32"/>
+        </w:rPr>
+      </w:pPr>
+      <w:r>
+        <w:rPr>
+          <w:sz w:val="32"/>
+          <w:szCs w:val="32"/>
+        </w:rPr>
+        <w:t xml:space="preserve">Seguindo para a </w:t>
+      </w:r>
+      <w:proofErr w:type="spellStart"/>
+      <w:r>
+        <w:rPr>
+          <w:sz w:val="32"/>
+          <w:szCs w:val="32"/>
+        </w:rPr>
+        <w:t>struct</w:t>
+      </w:r>
+      <w:proofErr w:type="spellEnd"/>
+      <w:r>
+        <w:rPr>
+          <w:sz w:val="32"/>
+          <w:szCs w:val="32"/>
+        </w:rPr>
+        <w:t xml:space="preserve"> </w:t>
+      </w:r>
+      <w:proofErr w:type="spellStart"/>
+      <w:r>
+        <w:rPr>
+          <w:sz w:val="32"/>
+          <w:szCs w:val="32"/>
+        </w:rPr>
+        <w:t>Station</w:t>
+      </w:r>
+      <w:proofErr w:type="spellEnd"/>
+      <w:r>
+        <w:rPr>
+          <w:sz w:val="32"/>
+          <w:szCs w:val="32"/>
+        </w:rPr>
+        <w:t xml:space="preserve"> </w:t>
+      </w:r>
+      <w:r>
+        <w:rPr>
+          <w:sz w:val="32"/>
+          <w:szCs w:val="32"/>
+        </w:rPr>
+        <w:t xml:space="preserve">onde </w:t>
+      </w:r>
+      <w:r>
+        <w:rPr>
+          <w:sz w:val="32"/>
+          <w:szCs w:val="32"/>
+        </w:rPr>
+        <w:t>representa uma estação, contendo o nome da estação e uma lista de conexões com outras estações, representadas por pares (índice da estação, tempo necessário para ir de uma estação para outra).</w:t>
+      </w:r>
+    </w:p>
+    <w:p>
+      <w:pPr>
+        <w:jc w:val="both"/>
+        <w:rPr>
+          <w:sz w:val="32"/>
+          <w:szCs w:val="32"/>
+        </w:rPr>
+      </w:pPr>
+      <w:proofErr w:type="spellStart"/>
+      <w:r>
+        <w:rPr>
+          <w:sz w:val="32"/>
+          <w:szCs w:val="32"/>
+        </w:rPr>
+        <w:t>s</w:t>
+      </w:r>
+      <w:r>
+        <w:rPr>
+          <w:sz w:val="32"/>
+          <w:szCs w:val="32"/>
+        </w:rPr>
+        <w:t>tations</w:t>
+      </w:r>
+      <w:proofErr w:type="spellEnd"/>
+      <w:r>
+        <w:rPr>
+          <w:sz w:val="32"/>
+          <w:szCs w:val="32"/>
+        </w:rPr>
+        <w:t xml:space="preserve"> é um vetor de </w:t>
+      </w:r>
+      <w:proofErr w:type="spellStart"/>
+      <w:r>
+        <w:rPr>
+          <w:sz w:val="32"/>
+          <w:szCs w:val="32"/>
+        </w:rPr>
+        <w:t>Station</w:t>
+      </w:r>
+      <w:proofErr w:type="spellEnd"/>
+      <w:r>
+        <w:rPr>
+          <w:sz w:val="32"/>
+          <w:szCs w:val="32"/>
+        </w:rPr>
+        <w:t>, que armazena todas as estações do sistema.</w:t>
+      </w:r>
+    </w:p>
+    <w:p>
+      <w:pPr>
+        <w:jc w:val="both"/>
+        <w:rPr>
+          <w:sz w:val="32"/>
+          <w:szCs w:val="32"/>
+        </w:rPr>
+      </w:pPr>
+      <w:proofErr w:type="spellStart"/>
+      <w:r>
+        <w:rPr>
+          <w:sz w:val="32"/>
+          <w:szCs w:val="32"/>
+        </w:rPr>
+        <w:t>adjacencyList</w:t>
+      </w:r>
+      <w:proofErr w:type="spellEnd"/>
+      <w:r>
+        <w:rPr>
+          <w:sz w:val="32"/>
+          <w:szCs w:val="32"/>
+        </w:rPr>
+        <w:t xml:space="preserve"> é um vetor de vetores de pares, que representa a lista de adjacência do grafo do sistema metroviário. Cada índice do vetor representa uma estação, e cada elemento do vetor interno representa uma conexão com outra estação.</w:t>
+      </w:r>
+    </w:p>
+    <w:p>
+      <w:pPr>
+        <w:jc w:val="both"/>
+        <w:rPr>
+          <w:sz w:val="32"/>
+          <w:szCs w:val="32"/>
+        </w:rPr>
+      </w:pPr>
+      <w:proofErr w:type="spellStart"/>
+      <w:r>
+        <w:rPr>
+          <w:sz w:val="32"/>
+          <w:szCs w:val="32"/>
+        </w:rPr>
+        <w:t>adjacencyMatrix</w:t>
+      </w:r>
+      <w:proofErr w:type="spellEnd"/>
+      <w:r>
+        <w:rPr>
+          <w:sz w:val="32"/>
+          <w:szCs w:val="32"/>
+        </w:rPr>
+        <w:t xml:space="preserve"> é uma matriz de inteiros, que representa a matriz de adjacência do grafo do sistema metroviário. O valor -1 indica que não há uma conexão direta entre as estações.</w:t>
+      </w:r>
+    </w:p>
+    <w:p>
+      <w:pPr>
+        <w:jc w:val="both"/>
+        <w:rPr>
+          <w:sz w:val="32"/>
+          <w:szCs w:val="32"/>
+        </w:rPr>
+      </w:pPr>
+      <w:r>
+        <w:rPr>
+          <w:sz w:val="32"/>
+          <w:szCs w:val="32"/>
+        </w:rPr>
+        <w:t>Foi criado</w:t>
+      </w:r>
+      <w:r>
+        <w:rPr>
+          <w:sz w:val="32"/>
+          <w:szCs w:val="32"/>
+        </w:rPr>
+        <w:t xml:space="preserve"> o grafo das linhas metroviárias usando a</w:t>
+      </w:r>
+      <w:r>
+        <w:rPr>
+          <w:sz w:val="32"/>
+          <w:szCs w:val="32"/>
+        </w:rPr>
+        <w:t xml:space="preserve"> função </w:t>
+      </w:r>
+      <w:proofErr w:type="spellStart"/>
+      <w:proofErr w:type="gramStart"/>
+      <w:r>
+        <w:rPr>
+          <w:sz w:val="32"/>
+          <w:szCs w:val="32"/>
+        </w:rPr>
+        <w:t>createGraph</w:t>
+      </w:r>
+      <w:proofErr w:type="spellEnd"/>
+      <w:r>
+        <w:rPr>
+          <w:sz w:val="32"/>
+          <w:szCs w:val="32"/>
+        </w:rPr>
+        <w:t>(</w:t>
+      </w:r>
+      <w:proofErr w:type="gramEnd"/>
+      <w:r>
+        <w:rPr>
+          <w:sz w:val="32"/>
+          <w:szCs w:val="32"/>
+        </w:rPr>
+        <w:t>)</w:t>
+      </w:r>
+      <w:r>
+        <w:rPr>
+          <w:sz w:val="32"/>
+          <w:szCs w:val="32"/>
+        </w:rPr>
+        <w:t xml:space="preserve">, </w:t>
+      </w:r>
+      <w:r>
+        <w:rPr>
+          <w:sz w:val="32"/>
+          <w:szCs w:val="32"/>
+        </w:rPr>
+        <w:t xml:space="preserve">solicitando ao usuário o número de estações, seus nomes e as conexões entre elas, e preenchendo os membros de </w:t>
+      </w:r>
+      <w:r>
+        <w:rPr>
+          <w:sz w:val="32"/>
+          <w:szCs w:val="32"/>
+        </w:rPr>
+        <w:lastRenderedPageBreak/>
+        <w:t xml:space="preserve">dados </w:t>
+      </w:r>
+      <w:proofErr w:type="spellStart"/>
+      <w:r>
+        <w:rPr>
+          <w:sz w:val="32"/>
+          <w:szCs w:val="32"/>
+        </w:rPr>
+        <w:t>stations</w:t>
+      </w:r>
+      <w:proofErr w:type="spellEnd"/>
+      <w:r>
+        <w:rPr>
+          <w:sz w:val="32"/>
+          <w:szCs w:val="32"/>
+        </w:rPr>
+        <w:t xml:space="preserve">, </w:t>
+      </w:r>
+      <w:proofErr w:type="spellStart"/>
+      <w:r>
+        <w:rPr>
+          <w:sz w:val="32"/>
+          <w:szCs w:val="32"/>
+        </w:rPr>
+        <w:t>adjacencyList</w:t>
+      </w:r>
+      <w:proofErr w:type="spellEnd"/>
+      <w:r>
+        <w:rPr>
+          <w:sz w:val="32"/>
+          <w:szCs w:val="32"/>
+        </w:rPr>
+        <w:t xml:space="preserve"> e </w:t>
+      </w:r>
+      <w:proofErr w:type="spellStart"/>
+      <w:r>
+        <w:rPr>
+          <w:sz w:val="32"/>
+          <w:szCs w:val="32"/>
+        </w:rPr>
+        <w:t>adjacencyMatrix</w:t>
+      </w:r>
+      <w:proofErr w:type="spellEnd"/>
+      <w:r>
+        <w:rPr>
+          <w:sz w:val="32"/>
+          <w:szCs w:val="32"/>
+        </w:rPr>
+        <w:t xml:space="preserve"> com as informações fornecidas.</w:t>
+      </w:r>
+    </w:p>
+    <w:p>
+      <w:pPr>
+        <w:jc w:val="both"/>
+        <w:rPr>
+          <w:sz w:val="32"/>
+          <w:szCs w:val="32"/>
+        </w:rPr>
+      </w:pPr>
+    </w:p>
+    <w:p>
+      <w:pPr>
+        <w:jc w:val="both"/>
+        <w:rPr>
+          <w:sz w:val="32"/>
+          <w:szCs w:val="32"/>
+        </w:rPr>
+      </w:pPr>
+    </w:p>
+    <w:p>
+      <w:pPr>
+        <w:pStyle w:val="PargrafodaLista"/>
+        <w:numPr>
+          <w:ilvl w:val="0"/>
+          <w:numId w:val="1"/>
+        </w:numPr>
+        <w:jc w:val="both"/>
+        <w:rPr>
+          <w:b/>
+          <w:bCs/>
+          <w:sz w:val="36"/>
+          <w:szCs w:val="36"/>
+        </w:rPr>
+      </w:pPr>
+      <w:r>
+        <w:rPr>
+          <w:b/>
+          <w:bCs/>
+          <w:sz w:val="36"/>
+          <w:szCs w:val="36"/>
+        </w:rPr>
         <w:t>Manipulação de dados</w:t>
       </w:r>
     </w:p>
@@ -864,8 +2153,33 @@
           <w:sz w:val="32"/>
           <w:szCs w:val="32"/>
         </w:rPr>
-        <w:t>O uso do loop while com a função cin</w:t>
-      </w:r>
+        <w:t xml:space="preserve">O uso do loop </w:t>
+      </w:r>
+      <w:proofErr w:type="spellStart"/>
+      <w:r>
+        <w:rPr>
+          <w:sz w:val="32"/>
+          <w:szCs w:val="32"/>
+        </w:rPr>
+        <w:t>while</w:t>
+      </w:r>
+      <w:proofErr w:type="spellEnd"/>
+      <w:r>
+        <w:rPr>
+          <w:sz w:val="32"/>
+          <w:szCs w:val="32"/>
+        </w:rPr>
+        <w:t xml:space="preserve"> com a função </w:t>
+      </w:r>
+      <w:proofErr w:type="spellStart"/>
+      <w:r>
+        <w:rPr>
+          <w:sz w:val="32"/>
+          <w:szCs w:val="32"/>
+        </w:rPr>
+        <w:t>cin</w:t>
+      </w:r>
+      <w:proofErr w:type="spellEnd"/>
       <w:r>
         <w:rPr>
           <w:sz w:val="32"/>
@@ -878,7 +2192,23 @@
           <w:sz w:val="32"/>
           <w:szCs w:val="32"/>
         </w:rPr>
-        <w:t xml:space="preserve"> numStations garante que apenas um número inteiro válido seja aceito como entrada. Caso o usuário insira um valor inválido</w:t>
+        <w:t xml:space="preserve"> </w:t>
+      </w:r>
+      <w:proofErr w:type="spellStart"/>
+      <w:r>
+        <w:rPr>
+          <w:sz w:val="32"/>
+          <w:szCs w:val="32"/>
+        </w:rPr>
+        <w:t>numStations</w:t>
+      </w:r>
+      <w:proofErr w:type="spellEnd"/>
+      <w:r>
+        <w:rPr>
+          <w:sz w:val="32"/>
+          <w:szCs w:val="32"/>
+        </w:rPr>
+        <w:t xml:space="preserve"> garante que apenas um número inteiro válido seja aceito como entrada. Caso o usuário insira um valor inválido</w:t>
       </w:r>
       <w:r>
         <w:rPr>
@@ -908,7 +2238,41 @@
           <w:sz w:val="32"/>
           <w:szCs w:val="32"/>
         </w:rPr>
-        <w:t>O uso de cin.clear() e cin.ignore() garante que quaisquer caracteres inválidos sejam limpo</w:t>
+        <w:t xml:space="preserve">O uso de </w:t>
+      </w:r>
+      <w:proofErr w:type="spellStart"/>
+      <w:proofErr w:type="gramStart"/>
+      <w:r>
+        <w:rPr>
+          <w:sz w:val="32"/>
+          <w:szCs w:val="32"/>
+        </w:rPr>
+        <w:t>cin.clear</w:t>
+      </w:r>
+      <w:proofErr w:type="spellEnd"/>
+      <w:proofErr w:type="gramEnd"/>
+      <w:r>
+        <w:rPr>
+          <w:sz w:val="32"/>
+          <w:szCs w:val="32"/>
+        </w:rPr>
+        <w:t xml:space="preserve">() e </w:t>
+      </w:r>
+      <w:proofErr w:type="spellStart"/>
+      <w:r>
+        <w:rPr>
+          <w:sz w:val="32"/>
+          <w:szCs w:val="32"/>
+        </w:rPr>
+        <w:t>cin.ignore</w:t>
+      </w:r>
+      <w:proofErr w:type="spellEnd"/>
+      <w:r>
+        <w:rPr>
+          <w:sz w:val="32"/>
+          <w:szCs w:val="32"/>
+        </w:rPr>
+        <w:t>() garante que quaisquer caracteres inválidos sejam limpo</w:t>
       </w:r>
       <w:r>
         <w:rPr>
@@ -954,55 +2318,119 @@
           <w:sz w:val="32"/>
           <w:szCs w:val="32"/>
         </w:rPr>
-        <w:t>Após obter o número de estações, o código redimensiona os vetores stations, adjacencyList e adjacencyMatrix para terem o tamanho correto.</w:t>
-      </w:r>
-    </w:p>
-    <w:p>
-      <w:pPr>
-        <w:jc w:val="both"/>
-        <w:rPr>
-          <w:sz w:val="32"/>
-          <w:szCs w:val="32"/>
-        </w:rPr>
-      </w:pPr>
-      <w:r>
-        <w:rPr>
-          <w:sz w:val="32"/>
-          <w:szCs w:val="32"/>
-        </w:rPr>
-        <w:t>Obter o nome de cada estação:</w:t>
-      </w:r>
-    </w:p>
-    <w:p>
-      <w:pPr>
-        <w:jc w:val="both"/>
-        <w:rPr>
-          <w:sz w:val="32"/>
-          <w:szCs w:val="32"/>
-        </w:rPr>
-      </w:pPr>
-      <w:r>
-        <w:rPr>
-          <w:sz w:val="32"/>
-          <w:szCs w:val="32"/>
-        </w:rPr>
-        <w:t>O código solicita ao usuário que digite o nome de cada estação individualmente e armazena os nomes no vetor stations.</w:t>
-      </w:r>
-    </w:p>
-    <w:p>
-      <w:pPr>
-        <w:jc w:val="both"/>
-        <w:rPr>
-          <w:sz w:val="32"/>
-          <w:szCs w:val="32"/>
-        </w:rPr>
-      </w:pPr>
-      <w:r>
-        <w:rPr>
-          <w:sz w:val="32"/>
-          <w:szCs w:val="32"/>
-        </w:rPr>
-        <w:t>A iteração ocorre de 0 a numStations - 1, onde i representa o índice da estação sendo lida.</w:t>
+        <w:t xml:space="preserve">Após obter o número de estações, o código redimensiona os vetores </w:t>
+      </w:r>
+      <w:proofErr w:type="spellStart"/>
+      <w:r>
+        <w:rPr>
+          <w:sz w:val="32"/>
+          <w:szCs w:val="32"/>
+        </w:rPr>
+        <w:t>stations</w:t>
+      </w:r>
+      <w:proofErr w:type="spellEnd"/>
+      <w:r>
+        <w:rPr>
+          <w:sz w:val="32"/>
+          <w:szCs w:val="32"/>
+        </w:rPr>
+        <w:t xml:space="preserve">, </w:t>
+      </w:r>
+      <w:proofErr w:type="spellStart"/>
+      <w:r>
+        <w:rPr>
+          <w:sz w:val="32"/>
+          <w:szCs w:val="32"/>
+        </w:rPr>
+        <w:t>adjacencyList</w:t>
+      </w:r>
+      <w:proofErr w:type="spellEnd"/>
+      <w:r>
+        <w:rPr>
+          <w:sz w:val="32"/>
+          <w:szCs w:val="32"/>
+        </w:rPr>
+        <w:t xml:space="preserve"> e </w:t>
+      </w:r>
+      <w:proofErr w:type="spellStart"/>
+      <w:r>
+        <w:rPr>
+          <w:sz w:val="32"/>
+          <w:szCs w:val="32"/>
+        </w:rPr>
+        <w:t>adjacencyMatrix</w:t>
+      </w:r>
+      <w:proofErr w:type="spellEnd"/>
+      <w:r>
+        <w:rPr>
+          <w:sz w:val="32"/>
+          <w:szCs w:val="32"/>
+        </w:rPr>
+        <w:t xml:space="preserve"> para terem o tamanho correto.</w:t>
+      </w:r>
+    </w:p>
+    <w:p>
+      <w:pPr>
+        <w:jc w:val="both"/>
+        <w:rPr>
+          <w:sz w:val="32"/>
+          <w:szCs w:val="32"/>
+        </w:rPr>
+      </w:pPr>
+      <w:r>
+        <w:rPr>
+          <w:sz w:val="32"/>
+          <w:szCs w:val="32"/>
+        </w:rPr>
+        <w:t xml:space="preserve">O código solicita ao usuário que digite o nome de cada estação individualmente e armazena os nomes no vetor </w:t>
+      </w:r>
+      <w:proofErr w:type="spellStart"/>
+      <w:r>
+        <w:rPr>
+          <w:sz w:val="32"/>
+          <w:szCs w:val="32"/>
+        </w:rPr>
+        <w:t>stations</w:t>
+      </w:r>
+      <w:proofErr w:type="spellEnd"/>
+      <w:r>
+        <w:rPr>
+          <w:sz w:val="32"/>
+          <w:szCs w:val="32"/>
+        </w:rPr>
+        <w:t>.</w:t>
+      </w:r>
+    </w:p>
+    <w:p>
+      <w:pPr>
+        <w:jc w:val="both"/>
+        <w:rPr>
+          <w:sz w:val="32"/>
+          <w:szCs w:val="32"/>
+        </w:rPr>
+      </w:pPr>
+      <w:r>
+        <w:rPr>
+          <w:sz w:val="32"/>
+          <w:szCs w:val="32"/>
+        </w:rPr>
+        <w:t xml:space="preserve">A iteração ocorre de 0 a </w:t>
+      </w:r>
+      <w:proofErr w:type="spellStart"/>
+      <w:r>
+        <w:rPr>
+          <w:sz w:val="32"/>
+          <w:szCs w:val="32"/>
+        </w:rPr>
+        <w:t>numStations</w:t>
+      </w:r>
+      <w:proofErr w:type="spellEnd"/>
+      <w:r>
+        <w:rPr>
+          <w:sz w:val="32"/>
+          <w:szCs w:val="32"/>
+        </w:rPr>
+        <w:t xml:space="preserve"> - 1, onde i representa o índice da estação sendo lida.</w:t>
       </w:r>
     </w:p>
     <w:p>
@@ -1085,12 +2513,37 @@
         </w:rPr>
         <w:t>(</w:t>
       </w:r>
-      <w:r>
-        <w:rPr>
-          <w:sz w:val="32"/>
-          <w:szCs w:val="32"/>
-        </w:rPr>
-        <w:t>if (i != j)</w:t>
+      <w:proofErr w:type="spellStart"/>
+      <w:r>
+        <w:rPr>
+          <w:sz w:val="32"/>
+          <w:szCs w:val="32"/>
+        </w:rPr>
+        <w:t>if</w:t>
+      </w:r>
+      <w:proofErr w:type="spellEnd"/>
+      <w:r>
+        <w:rPr>
+          <w:sz w:val="32"/>
+          <w:szCs w:val="32"/>
+        </w:rPr>
+        <w:t xml:space="preserve"> (</w:t>
+      </w:r>
+      <w:proofErr w:type="gramStart"/>
+      <w:r>
+        <w:rPr>
+          <w:sz w:val="32"/>
+          <w:szCs w:val="32"/>
+        </w:rPr>
+        <w:t>i !</w:t>
+      </w:r>
+      <w:proofErr w:type="gramEnd"/>
+      <w:r>
+        <w:rPr>
+          <w:sz w:val="32"/>
+          <w:szCs w:val="32"/>
+        </w:rPr>
+        <w:t>= j)</w:t>
       </w:r>
       <w:r>
         <w:rPr>
@@ -1127,7 +2580,40 @@
           <w:sz w:val="32"/>
           <w:szCs w:val="32"/>
         </w:rPr>
-        <w:t xml:space="preserve">O uso de um loop while com a função cin </w:t>
+        <w:lastRenderedPageBreak/>
+        <w:t xml:space="preserve">O uso de um loop </w:t>
+      </w:r>
+      <w:proofErr w:type="spellStart"/>
+      <w:r>
+        <w:rPr>
+          <w:sz w:val="32"/>
+          <w:szCs w:val="32"/>
+        </w:rPr>
+        <w:t>while</w:t>
+      </w:r>
+      <w:proofErr w:type="spellEnd"/>
+      <w:r>
+        <w:rPr>
+          <w:sz w:val="32"/>
+          <w:szCs w:val="32"/>
+        </w:rPr>
+        <w:t xml:space="preserve"> com a função </w:t>
+      </w:r>
+      <w:proofErr w:type="spellStart"/>
+      <w:r>
+        <w:rPr>
+          <w:sz w:val="32"/>
+          <w:szCs w:val="32"/>
+        </w:rPr>
+        <w:t>cin</w:t>
+      </w:r>
+      <w:proofErr w:type="spellEnd"/>
+      <w:r>
+        <w:rPr>
+          <w:sz w:val="32"/>
+          <w:szCs w:val="32"/>
+        </w:rPr>
+        <w:t xml:space="preserve"> </w:t>
       </w:r>
       <w:r>
         <w:rPr>
@@ -1141,23 +2627,38 @@
           <w:sz w:val="32"/>
           <w:szCs w:val="32"/>
         </w:rPr>
-        <w:t xml:space="preserve"> weight garante que apenas um número inteiro válido seja aceito como entrada para representar o tempo de viagem.</w:t>
-      </w:r>
-    </w:p>
-    <w:p>
-      <w:pPr>
-        <w:jc w:val="both"/>
-        <w:rPr>
-          <w:sz w:val="32"/>
-          <w:szCs w:val="32"/>
-        </w:rPr>
-      </w:pPr>
-      <w:r>
-        <w:rPr>
-          <w:sz w:val="32"/>
-          <w:szCs w:val="32"/>
-        </w:rPr>
-        <w:lastRenderedPageBreak/>
+        <w:t xml:space="preserve"> </w:t>
+      </w:r>
+      <w:proofErr w:type="spellStart"/>
+      <w:r>
+        <w:rPr>
+          <w:sz w:val="32"/>
+          <w:szCs w:val="32"/>
+        </w:rPr>
+        <w:t>weight</w:t>
+      </w:r>
+      <w:proofErr w:type="spellEnd"/>
+      <w:r>
+        <w:rPr>
+          <w:sz w:val="32"/>
+          <w:szCs w:val="32"/>
+        </w:rPr>
+        <w:t xml:space="preserve"> garante que apenas um número inteiro válido seja aceito como entrada para representar o tempo de viagem.</w:t>
+      </w:r>
+    </w:p>
+    <w:p>
+      <w:pPr>
+        <w:jc w:val="both"/>
+        <w:rPr>
+          <w:sz w:val="32"/>
+          <w:szCs w:val="32"/>
+        </w:rPr>
+      </w:pPr>
+      <w:r>
+        <w:rPr>
+          <w:sz w:val="32"/>
+          <w:szCs w:val="32"/>
+        </w:rPr>
         <w:t xml:space="preserve">As informações das conexões são armazenadas tanto na lista de </w:t>
       </w:r>
       <w:r>
@@ -1265,7 +2766,7 @@
   <w:abstractNum w:abstractNumId="0" w15:restartNumberingAfterBreak="0">
     <w:nsid w:val="21C65C58"/>
     <w:multiLevelType w:val="hybridMultilevel"/>
-    <w:tmpl w:val="303CCE86"/>
+    <w:tmpl w:val="10584F24"/>
     <w:lvl w:ilvl="0" w:tplc="0416000F">
       <w:start w:val="1"/>
       <w:numFmt w:val="decimal"/>

</xml_diff>

<commit_message>
feat: vontade de chorar
</commit_message>
<xml_diff>
--- a/c++/POO-I/bim02/trabP2/resp/relatorioAcconcia.docx
+++ b/c++/POO-I/bim02/trabP2/resp/relatorioAcconcia.docx
@@ -1068,14 +1068,7 @@
           <w:sz w:val="32"/>
           <w:szCs w:val="32"/>
         </w:rPr>
-        <w:t>É</w:t>
-      </w:r>
-      <w:r>
-        <w:rPr>
-          <w:sz w:val="32"/>
-          <w:szCs w:val="32"/>
-        </w:rPr>
-        <w:t xml:space="preserve"> responsável por criar o grafo do sistema metroviário com base nas informações fornecidas pelo usuário</w:t>
+        <w:t>É responsável por criar o grafo do sistema metroviário com base nas informações fornecidas pelo usuário</w:t>
       </w:r>
       <w:r>
         <w:rPr>
@@ -1624,14 +1617,7 @@
           <w:sz w:val="32"/>
           <w:szCs w:val="32"/>
         </w:rPr>
-        <w:t xml:space="preserve">) no sistema </w:t>
-      </w:r>
-      <w:r>
-        <w:rPr>
-          <w:sz w:val="32"/>
-          <w:szCs w:val="32"/>
-        </w:rPr>
-        <w:t>metroviário.</w:t>
+        <w:t>) no sistema metroviário.</w:t>
       </w:r>
       <w:r>
         <w:rPr>
@@ -2684,6 +2670,13 @@
           <w:szCs w:val="32"/>
         </w:rPr>
       </w:pPr>
+      <w:r>
+        <w:rPr>
+          <w:sz w:val="32"/>
+          <w:szCs w:val="32"/>
+        </w:rPr>
+        <w:t>Ao finalizar a criação do grafo, o código exibe uma mensagem informando que o grafo foi criado com sucesso.</w:t>
+      </w:r>
     </w:p>
     <w:p>
       <w:pPr>
@@ -2707,48 +2700,185 @@
           <w:sz w:val="36"/>
           <w:szCs w:val="36"/>
         </w:rPr>
-        <w:t>O</w:t>
-      </w:r>
-      <w:r>
+        <w:t>Escolhas</w:t>
+      </w:r>
+    </w:p>
+    <w:p>
+      <w:pPr>
+        <w:jc w:val="both"/>
+        <w:rPr>
+          <w:sz w:val="32"/>
+          <w:szCs w:val="32"/>
+        </w:rPr>
+      </w:pPr>
+      <w:r>
+        <w:rPr>
+          <w:sz w:val="32"/>
+          <w:szCs w:val="32"/>
+        </w:rPr>
+        <w:t>O código foi projetado para simular um sistema metroviário e resolver problemas relacionados a esse tipo de sistema. Ao criar um sistema metroviário, é fundamental garantir que as conexões entre as estações sejam eficientes e que os passageiros possam navegar facilmente de uma estação para outra. Para isso, foram implementados algoritmos específicos que ajudam a otimizar o sistema e fornecer informações úteis aos usuários.</w:t>
+      </w:r>
+    </w:p>
+    <w:p>
+      <w:pPr>
+        <w:jc w:val="both"/>
+        <w:rPr>
+          <w:sz w:val="32"/>
+          <w:szCs w:val="32"/>
+        </w:rPr>
+      </w:pPr>
+      <w:r>
+        <w:rPr>
+          <w:sz w:val="32"/>
+          <w:szCs w:val="32"/>
+        </w:rPr>
+        <w:t xml:space="preserve">Um desses algoritmos é o algoritmo de </w:t>
+      </w:r>
+      <w:proofErr w:type="spellStart"/>
+      <w:r>
+        <w:rPr>
+          <w:sz w:val="32"/>
+          <w:szCs w:val="32"/>
+        </w:rPr>
+        <w:t>Prim</w:t>
+      </w:r>
+      <w:proofErr w:type="spellEnd"/>
+      <w:r>
+        <w:rPr>
+          <w:sz w:val="32"/>
+          <w:szCs w:val="32"/>
+        </w:rPr>
+        <w:t>, que é usado para encontrar a Árvore Geradora Mínima do sistema metroviário. Essa árvore representa um subconjunto das conexões originais que é essencial para garantir que todas as estações sejam acessíveis e que o tempo de percurso total seja minimizado. Essa abordagem ajuda a criar um sistema metroviário eficiente, no qual as estações são conectadas de maneira inteligente.</w:t>
+      </w:r>
+    </w:p>
+    <w:p>
+      <w:pPr>
+        <w:jc w:val="both"/>
+        <w:rPr>
+          <w:sz w:val="32"/>
+          <w:szCs w:val="32"/>
+        </w:rPr>
+      </w:pPr>
+      <w:r>
+        <w:rPr>
+          <w:sz w:val="32"/>
+          <w:szCs w:val="32"/>
+        </w:rPr>
+        <w:t xml:space="preserve">Outro algoritmo importante implementado é o algoritmo de </w:t>
+      </w:r>
+      <w:proofErr w:type="spellStart"/>
+      <w:r>
+        <w:rPr>
+          <w:sz w:val="32"/>
+          <w:szCs w:val="32"/>
+        </w:rPr>
+        <w:t>Dijkstra</w:t>
+      </w:r>
+      <w:proofErr w:type="spellEnd"/>
+      <w:r>
+        <w:rPr>
+          <w:sz w:val="32"/>
+          <w:szCs w:val="32"/>
+        </w:rPr>
+        <w:t>. Ele é usado para encontrar o caminho mais curto entre duas estações no sistema metroviário, levando em consideração o tempo de percurso. Isso permite que os usuários planejem suas viagens de forma mais eficiente, obtendo informações precisas sobre a duração do trajeto entre diferentes estações. Essa funcionalidade é especialmente útil para os passageiros que desejam economizar tempo e chegar rapidamente ao seu destino.</w:t>
+      </w:r>
+    </w:p>
+    <w:p>
+      <w:pPr>
+        <w:jc w:val="both"/>
+        <w:rPr>
+          <w:sz w:val="32"/>
+          <w:szCs w:val="32"/>
+        </w:rPr>
+      </w:pPr>
+    </w:p>
+    <w:p>
+      <w:pPr>
+        <w:jc w:val="both"/>
+        <w:rPr>
+          <w:sz w:val="32"/>
+          <w:szCs w:val="32"/>
+        </w:rPr>
+      </w:pPr>
+      <w:r>
+        <w:rPr>
+          <w:sz w:val="32"/>
+          <w:szCs w:val="32"/>
+        </w:rPr>
+        <w:t>Além desses algoritmos principais, a implementação do código também inclui outras estruturas de dados, como listas de adjacência e matriz de adjacência. Essas estruturas são utilizadas para representar as conexões entre as estações e fornecer acesso rápido e eficiente às informações relevantes. Dessa forma, é possível aplicar os algoritmos de forma eficaz e obter os resultados desejados.</w:t>
+      </w:r>
+    </w:p>
+    <w:p>
+      <w:pPr>
+        <w:pStyle w:val="PargrafodaLista"/>
+        <w:numPr>
+          <w:ilvl w:val="0"/>
+          <w:numId w:val="1"/>
+        </w:numPr>
+        <w:jc w:val="both"/>
         <w:rPr>
           <w:b/>
           <w:bCs/>
           <w:sz w:val="36"/>
           <w:szCs w:val="36"/>
         </w:rPr>
-        <w:t xml:space="preserve"> sucesso</w:t>
-      </w:r>
-    </w:p>
-    <w:p>
-      <w:pPr>
-        <w:jc w:val="both"/>
-        <w:rPr>
-          <w:sz w:val="32"/>
-          <w:szCs w:val="32"/>
-        </w:rPr>
-      </w:pPr>
-      <w:r>
-        <w:rPr>
-          <w:sz w:val="32"/>
-          <w:szCs w:val="32"/>
-        </w:rPr>
-        <w:t>Ao finalizar a criação do grafo, o código exibe uma mensagem informando que o grafo foi criado com sucesso.</w:t>
-      </w:r>
-    </w:p>
-    <w:p>
-      <w:pPr>
-        <w:jc w:val="both"/>
-        <w:rPr>
-          <w:sz w:val="32"/>
-          <w:szCs w:val="32"/>
-        </w:rPr>
-      </w:pPr>
-      <w:r>
-        <w:rPr>
-          <w:sz w:val="32"/>
-          <w:szCs w:val="32"/>
-        </w:rPr>
-        <w:t>Essas decisões de implementação foram tomadas para garantir a integridade e a consistência dos dados inseridos pelo usuário. Além disso, a utilização de estruturas de dados adequadas (vetor de estações, lista de adjacência e matriz de adjacência) permite representar de forma eficiente as informações do sistema metroviário e suas conexões.</w:t>
+      </w:pPr>
+      <w:r>
+        <w:rPr>
+          <w:b/>
+          <w:bCs/>
+          <w:sz w:val="36"/>
+          <w:szCs w:val="36"/>
+        </w:rPr>
+        <w:t>O Sucesso</w:t>
+      </w:r>
+    </w:p>
+    <w:p>
+      <w:pPr>
+        <w:jc w:val="both"/>
+        <w:rPr>
+          <w:sz w:val="32"/>
+          <w:szCs w:val="32"/>
+        </w:rPr>
+      </w:pPr>
+      <w:r>
+        <w:rPr>
+          <w:sz w:val="32"/>
+          <w:szCs w:val="32"/>
+        </w:rPr>
+        <w:t xml:space="preserve">Em resumo, o código foi desenvolvido dessa forma para criar um sistema metroviário simulado e resolver problemas relacionados, como otimização das conexões entre as estações e determinação de caminhos mais curtos. Os algoritmos de </w:t>
+      </w:r>
+      <w:proofErr w:type="spellStart"/>
+      <w:r>
+        <w:rPr>
+          <w:sz w:val="32"/>
+          <w:szCs w:val="32"/>
+        </w:rPr>
+        <w:t>Prim</w:t>
+      </w:r>
+      <w:proofErr w:type="spellEnd"/>
+      <w:r>
+        <w:rPr>
+          <w:sz w:val="32"/>
+          <w:szCs w:val="32"/>
+        </w:rPr>
+        <w:t xml:space="preserve"> e </w:t>
+      </w:r>
+      <w:proofErr w:type="spellStart"/>
+      <w:r>
+        <w:rPr>
+          <w:sz w:val="32"/>
+          <w:szCs w:val="32"/>
+        </w:rPr>
+        <w:t>Dijkstra</w:t>
+      </w:r>
+      <w:proofErr w:type="spellEnd"/>
+      <w:r>
+        <w:rPr>
+          <w:sz w:val="32"/>
+          <w:szCs w:val="32"/>
+        </w:rPr>
+        <w:t xml:space="preserve"> desempenham papéis fundamentais nesse processo, garantindo que o sistema seja eficiente e forneça informações úteis aos usuários. As estruturas de dados complementares ajudam a organizar as informações e permitir operações rápidas nos dados do sistema.</w:t>
       </w:r>
     </w:p>
     <w:sectPr>
@@ -2766,7 +2896,7 @@
   <w:abstractNum w:abstractNumId="0" w15:restartNumberingAfterBreak="0">
     <w:nsid w:val="21C65C58"/>
     <w:multiLevelType w:val="hybridMultilevel"/>
-    <w:tmpl w:val="10584F24"/>
+    <w:tmpl w:val="CE4AAA20"/>
     <w:lvl w:ilvl="0" w:tplc="0416000F">
       <w:start w:val="1"/>
       <w:numFmt w:val="decimal"/>

</xml_diff>